<commit_message>
Optimization for operators that commute added
.

...
</commit_message>
<xml_diff>
--- a/Lab3-Expresion_Compiler.docx
+++ b/Lab3-Expresion_Compiler.docx
@@ -1395,7 +1395,187 @@
           <w:sz w:val="22"/>
           <w:szCs w:val="22"/>
         </w:rPr>
-        <w:t>You should implement strength reduction by transforming multiplication by a power of two to use a shift instruction instead of a multiplication instruction.</w:t>
+        <w:t>Optimization:</w:t>
+      </w:r>
+    </w:p>
+    <w:p>
+      <w:pPr>
+        <w:pStyle w:val="ListParagraph"/>
+        <w:numPr>
+          <w:ilvl w:val="0"/>
+          <w:numId w:val="17"/>
+        </w:numPr>
+        <w:rPr>
+          <w:rFonts w:eastAsia="Times New Roman" w:cstheme="minorHAnsi"/>
+          <w:sz w:val="22"/>
+          <w:szCs w:val="22"/>
+        </w:rPr>
+      </w:pPr>
+      <w:r>
+        <w:rPr>
+          <w:rFonts w:eastAsia="Times New Roman" w:cstheme="minorHAnsi"/>
+          <w:sz w:val="22"/>
+          <w:szCs w:val="22"/>
+        </w:rPr>
+        <w:t>I</w:t>
+      </w:r>
+      <w:r>
+        <w:rPr>
+          <w:rFonts w:eastAsia="Times New Roman" w:cstheme="minorHAnsi"/>
+          <w:sz w:val="22"/>
+          <w:szCs w:val="22"/>
+        </w:rPr>
+        <w:t>mplement strength reduction by transforming multiplication by a power of two to use a shift instruction instead of a multiplication instruction.</w:t>
+      </w:r>
+    </w:p>
+    <w:p>
+      <w:pPr>
+        <w:pStyle w:val="ListParagraph"/>
+        <w:numPr>
+          <w:ilvl w:val="0"/>
+          <w:numId w:val="17"/>
+        </w:numPr>
+        <w:rPr>
+          <w:rFonts w:eastAsia="Times New Roman" w:cstheme="minorHAnsi"/>
+          <w:sz w:val="22"/>
+          <w:szCs w:val="22"/>
+        </w:rPr>
+      </w:pPr>
+      <w:r>
+        <w:rPr>
+          <w:rFonts w:eastAsia="Times New Roman" w:cstheme="minorHAnsi"/>
+          <w:sz w:val="22"/>
+          <w:szCs w:val="22"/>
+        </w:rPr>
+        <w:t>If an operator commutes and there is an I-type instruction that can implement</w:t>
+      </w:r>
+      <w:r>
+        <w:rPr>
+          <w:rFonts w:eastAsia="Times New Roman" w:cstheme="minorHAnsi"/>
+          <w:sz w:val="22"/>
+          <w:szCs w:val="22"/>
+        </w:rPr>
+        <w:t xml:space="preserve"> it, do it.</w:t>
+      </w:r>
+      <w:r>
+        <w:rPr>
+          <w:rFonts w:eastAsia="Times New Roman" w:cstheme="minorHAnsi"/>
+          <w:sz w:val="22"/>
+          <w:szCs w:val="22"/>
+        </w:rPr>
+        <w:t xml:space="preserve"> </w:t>
+      </w:r>
+      <w:r>
+        <w:rPr>
+          <w:rFonts w:eastAsia="Times New Roman" w:cstheme="minorHAnsi"/>
+          <w:sz w:val="22"/>
+          <w:szCs w:val="22"/>
+        </w:rPr>
+        <w:t>For example</w:t>
+      </w:r>
+      <w:r>
+        <w:rPr>
+          <w:rFonts w:eastAsia="Times New Roman" w:cstheme="minorHAnsi"/>
+          <w:sz w:val="22"/>
+          <w:szCs w:val="22"/>
+        </w:rPr>
+        <w:t>,</w:t>
+      </w:r>
+      <w:r>
+        <w:rPr>
+          <w:rFonts w:eastAsia="Times New Roman" w:cstheme="minorHAnsi"/>
+          <w:sz w:val="22"/>
+          <w:szCs w:val="22"/>
+        </w:rPr>
+        <w:t xml:space="preserve"> 3</w:t>
+      </w:r>
+      <w:r>
+        <w:rPr>
+          <w:rFonts w:eastAsia="Times New Roman" w:cstheme="minorHAnsi"/>
+          <w:sz w:val="22"/>
+          <w:szCs w:val="22"/>
+        </w:rPr>
+        <w:t>|</w:t>
+      </w:r>
+      <w:r>
+        <w:rPr>
+          <w:rFonts w:eastAsia="Times New Roman" w:cstheme="minorHAnsi"/>
+          <w:sz w:val="22"/>
+          <w:szCs w:val="22"/>
+        </w:rPr>
+        <w:t>a</w:t>
+      </w:r>
+      <w:r>
+        <w:rPr>
+          <w:rFonts w:eastAsia="Times New Roman" w:cstheme="minorHAnsi"/>
+          <w:sz w:val="22"/>
+          <w:szCs w:val="22"/>
+        </w:rPr>
+        <w:t xml:space="preserve"> (needs addi </w:t>
+      </w:r>
+      <w:r>
+        <w:rPr>
+          <w:rFonts w:eastAsia="Times New Roman" w:cstheme="minorHAnsi"/>
+          <w:sz w:val="22"/>
+          <w:szCs w:val="22"/>
+        </w:rPr>
+        <w:t>for 3 into a reg</w:t>
+      </w:r>
+      <w:r>
+        <w:rPr>
+          <w:rFonts w:eastAsia="Times New Roman" w:cstheme="minorHAnsi"/>
+          <w:sz w:val="22"/>
+          <w:szCs w:val="22"/>
+        </w:rPr>
+        <w:t>ister</w:t>
+      </w:r>
+      <w:r>
+        <w:rPr>
+          <w:rFonts w:eastAsia="Times New Roman" w:cstheme="minorHAnsi"/>
+          <w:sz w:val="22"/>
+          <w:szCs w:val="22"/>
+        </w:rPr>
+        <w:t xml:space="preserve"> and then or)</w:t>
+      </w:r>
+      <w:r>
+        <w:rPr>
+          <w:rFonts w:eastAsia="Times New Roman" w:cstheme="minorHAnsi"/>
+          <w:sz w:val="22"/>
+          <w:szCs w:val="22"/>
+        </w:rPr>
+        <w:t xml:space="preserve"> is equivalent to a</w:t>
+      </w:r>
+      <w:r>
+        <w:rPr>
+          <w:rFonts w:eastAsia="Times New Roman" w:cstheme="minorHAnsi"/>
+          <w:sz w:val="22"/>
+          <w:szCs w:val="22"/>
+        </w:rPr>
+        <w:t>|</w:t>
+      </w:r>
+      <w:r>
+        <w:rPr>
+          <w:rFonts w:eastAsia="Times New Roman" w:cstheme="minorHAnsi"/>
+          <w:sz w:val="22"/>
+          <w:szCs w:val="22"/>
+        </w:rPr>
+        <w:t>3</w:t>
+      </w:r>
+      <w:r>
+        <w:rPr>
+          <w:rFonts w:eastAsia="Times New Roman" w:cstheme="minorHAnsi"/>
+          <w:sz w:val="22"/>
+          <w:szCs w:val="22"/>
+        </w:rPr>
+        <w:t xml:space="preserve"> (only needs ori)</w:t>
+      </w:r>
+      <w:r>
+        <w:rPr>
+          <w:rFonts w:eastAsia="Times New Roman" w:cstheme="minorHAnsi"/>
+          <w:sz w:val="22"/>
+          <w:szCs w:val="22"/>
+        </w:rPr>
+        <w:t>.</w:t>
       </w:r>
     </w:p>
     <w:p>
@@ -2579,6 +2759,119 @@
     </w:lvl>
   </w:abstractNum>
   <w:abstractNum w:abstractNumId="3" w15:restartNumberingAfterBreak="0">
+    <w:nsid w:val="222C197A"/>
+    <w:multiLevelType w:val="hybridMultilevel"/>
+    <w:tmpl w:val="EBD87F88"/>
+    <w:lvl w:ilvl="0" w:tplc="E3944668">
+      <w:start w:val="1"/>
+      <w:numFmt w:val="bullet"/>
+      <w:lvlText w:val="o"/>
+      <w:lvlJc w:val="left"/>
+      <w:pPr>
+        <w:ind w:left="1080" w:hanging="360"/>
+      </w:pPr>
+      <w:rPr>
+        <w:rFonts w:ascii="Courier New" w:hAnsi="Courier New" w:hint="default"/>
+      </w:rPr>
+    </w:lvl>
+    <w:lvl w:ilvl="1" w:tplc="04090003" w:tentative="1">
+      <w:start w:val="1"/>
+      <w:numFmt w:val="bullet"/>
+      <w:lvlText w:val="o"/>
+      <w:lvlJc w:val="left"/>
+      <w:pPr>
+        <w:ind w:left="2160" w:hanging="360"/>
+      </w:pPr>
+      <w:rPr>
+        <w:rFonts w:ascii="Courier New" w:hAnsi="Courier New" w:cs="Courier New" w:hint="default"/>
+      </w:rPr>
+    </w:lvl>
+    <w:lvl w:ilvl="2" w:tplc="04090005" w:tentative="1">
+      <w:start w:val="1"/>
+      <w:numFmt w:val="bullet"/>
+      <w:lvlText w:val=""/>
+      <w:lvlJc w:val="left"/>
+      <w:pPr>
+        <w:ind w:left="2880" w:hanging="360"/>
+      </w:pPr>
+      <w:rPr>
+        <w:rFonts w:ascii="Wingdings" w:hAnsi="Wingdings" w:hint="default"/>
+      </w:rPr>
+    </w:lvl>
+    <w:lvl w:ilvl="3" w:tplc="04090001" w:tentative="1">
+      <w:start w:val="1"/>
+      <w:numFmt w:val="bullet"/>
+      <w:lvlText w:val=""/>
+      <w:lvlJc w:val="left"/>
+      <w:pPr>
+        <w:ind w:left="3600" w:hanging="360"/>
+      </w:pPr>
+      <w:rPr>
+        <w:rFonts w:ascii="Symbol" w:hAnsi="Symbol" w:hint="default"/>
+      </w:rPr>
+    </w:lvl>
+    <w:lvl w:ilvl="4" w:tplc="04090003" w:tentative="1">
+      <w:start w:val="1"/>
+      <w:numFmt w:val="bullet"/>
+      <w:lvlText w:val="o"/>
+      <w:lvlJc w:val="left"/>
+      <w:pPr>
+        <w:ind w:left="4320" w:hanging="360"/>
+      </w:pPr>
+      <w:rPr>
+        <w:rFonts w:ascii="Courier New" w:hAnsi="Courier New" w:cs="Courier New" w:hint="default"/>
+      </w:rPr>
+    </w:lvl>
+    <w:lvl w:ilvl="5" w:tplc="04090005" w:tentative="1">
+      <w:start w:val="1"/>
+      <w:numFmt w:val="bullet"/>
+      <w:lvlText w:val=""/>
+      <w:lvlJc w:val="left"/>
+      <w:pPr>
+        <w:ind w:left="5040" w:hanging="360"/>
+      </w:pPr>
+      <w:rPr>
+        <w:rFonts w:ascii="Wingdings" w:hAnsi="Wingdings" w:hint="default"/>
+      </w:rPr>
+    </w:lvl>
+    <w:lvl w:ilvl="6" w:tplc="04090001" w:tentative="1">
+      <w:start w:val="1"/>
+      <w:numFmt w:val="bullet"/>
+      <w:lvlText w:val=""/>
+      <w:lvlJc w:val="left"/>
+      <w:pPr>
+        <w:ind w:left="5760" w:hanging="360"/>
+      </w:pPr>
+      <w:rPr>
+        <w:rFonts w:ascii="Symbol" w:hAnsi="Symbol" w:hint="default"/>
+      </w:rPr>
+    </w:lvl>
+    <w:lvl w:ilvl="7" w:tplc="04090003" w:tentative="1">
+      <w:start w:val="1"/>
+      <w:numFmt w:val="bullet"/>
+      <w:lvlText w:val="o"/>
+      <w:lvlJc w:val="left"/>
+      <w:pPr>
+        <w:ind w:left="6480" w:hanging="360"/>
+      </w:pPr>
+      <w:rPr>
+        <w:rFonts w:ascii="Courier New" w:hAnsi="Courier New" w:cs="Courier New" w:hint="default"/>
+      </w:rPr>
+    </w:lvl>
+    <w:lvl w:ilvl="8" w:tplc="04090005" w:tentative="1">
+      <w:start w:val="1"/>
+      <w:numFmt w:val="bullet"/>
+      <w:lvlText w:val=""/>
+      <w:lvlJc w:val="left"/>
+      <w:pPr>
+        <w:ind w:left="7200" w:hanging="360"/>
+      </w:pPr>
+      <w:rPr>
+        <w:rFonts w:ascii="Wingdings" w:hAnsi="Wingdings" w:hint="default"/>
+      </w:rPr>
+    </w:lvl>
+  </w:abstractNum>
+  <w:abstractNum w:abstractNumId="4" w15:restartNumberingAfterBreak="0">
     <w:nsid w:val="26D56886"/>
     <w:multiLevelType w:val="hybridMultilevel"/>
     <w:tmpl w:val="CB9E2C0E"/>
@@ -2691,7 +2984,7 @@
       </w:rPr>
     </w:lvl>
   </w:abstractNum>
-  <w:abstractNum w:abstractNumId="4" w15:restartNumberingAfterBreak="0">
+  <w:abstractNum w:abstractNumId="5" w15:restartNumberingAfterBreak="0">
     <w:nsid w:val="2726181D"/>
     <w:multiLevelType w:val="hybridMultilevel"/>
     <w:tmpl w:val="D2E8AA04"/>
@@ -2780,7 +3073,7 @@
       </w:pPr>
     </w:lvl>
   </w:abstractNum>
-  <w:abstractNum w:abstractNumId="5" w15:restartNumberingAfterBreak="0">
+  <w:abstractNum w:abstractNumId="6" w15:restartNumberingAfterBreak="0">
     <w:nsid w:val="2DDC1FF7"/>
     <w:multiLevelType w:val="hybridMultilevel"/>
     <w:tmpl w:val="D52EDFE6"/>
@@ -2869,7 +3162,7 @@
       </w:pPr>
     </w:lvl>
   </w:abstractNum>
-  <w:abstractNum w:abstractNumId="6" w15:restartNumberingAfterBreak="0">
+  <w:abstractNum w:abstractNumId="7" w15:restartNumberingAfterBreak="0">
     <w:nsid w:val="37A4572E"/>
     <w:multiLevelType w:val="hybridMultilevel"/>
     <w:tmpl w:val="A07C5FBE"/>
@@ -2982,7 +3275,7 @@
       </w:rPr>
     </w:lvl>
   </w:abstractNum>
-  <w:abstractNum w:abstractNumId="7" w15:restartNumberingAfterBreak="0">
+  <w:abstractNum w:abstractNumId="8" w15:restartNumberingAfterBreak="0">
     <w:nsid w:val="3E59237E"/>
     <w:multiLevelType w:val="hybridMultilevel"/>
     <w:tmpl w:val="98B03B48"/>
@@ -3071,7 +3364,7 @@
       </w:pPr>
     </w:lvl>
   </w:abstractNum>
-  <w:abstractNum w:abstractNumId="8" w15:restartNumberingAfterBreak="0">
+  <w:abstractNum w:abstractNumId="9" w15:restartNumberingAfterBreak="0">
     <w:nsid w:val="404269AF"/>
     <w:multiLevelType w:val="hybridMultilevel"/>
     <w:tmpl w:val="4262F9B0"/>
@@ -3184,7 +3477,7 @@
       </w:rPr>
     </w:lvl>
   </w:abstractNum>
-  <w:abstractNum w:abstractNumId="9" w15:restartNumberingAfterBreak="0">
+  <w:abstractNum w:abstractNumId="10" w15:restartNumberingAfterBreak="0">
     <w:nsid w:val="42516B77"/>
     <w:multiLevelType w:val="hybridMultilevel"/>
     <w:tmpl w:val="053C1376"/>
@@ -3297,7 +3590,7 @@
       </w:rPr>
     </w:lvl>
   </w:abstractNum>
-  <w:abstractNum w:abstractNumId="10" w15:restartNumberingAfterBreak="0">
+  <w:abstractNum w:abstractNumId="11" w15:restartNumberingAfterBreak="0">
     <w:nsid w:val="425E55DC"/>
     <w:multiLevelType w:val="hybridMultilevel"/>
     <w:tmpl w:val="791A66B0"/>
@@ -3410,7 +3703,7 @@
       </w:rPr>
     </w:lvl>
   </w:abstractNum>
-  <w:abstractNum w:abstractNumId="11" w15:restartNumberingAfterBreak="0">
+  <w:abstractNum w:abstractNumId="12" w15:restartNumberingAfterBreak="0">
     <w:nsid w:val="50F45AC6"/>
     <w:multiLevelType w:val="hybridMultilevel"/>
     <w:tmpl w:val="733AE360"/>
@@ -3523,7 +3816,7 @@
       </w:rPr>
     </w:lvl>
   </w:abstractNum>
-  <w:abstractNum w:abstractNumId="12" w15:restartNumberingAfterBreak="0">
+  <w:abstractNum w:abstractNumId="13" w15:restartNumberingAfterBreak="0">
     <w:nsid w:val="620640C7"/>
     <w:multiLevelType w:val="hybridMultilevel"/>
     <w:tmpl w:val="6790770A"/>
@@ -3636,7 +3929,7 @@
       </w:rPr>
     </w:lvl>
   </w:abstractNum>
-  <w:abstractNum w:abstractNumId="13" w15:restartNumberingAfterBreak="0">
+  <w:abstractNum w:abstractNumId="14" w15:restartNumberingAfterBreak="0">
     <w:nsid w:val="6D605B5D"/>
     <w:multiLevelType w:val="hybridMultilevel"/>
     <w:tmpl w:val="EE42F9FE"/>
@@ -3725,7 +4018,7 @@
       </w:pPr>
     </w:lvl>
   </w:abstractNum>
-  <w:abstractNum w:abstractNumId="14" w15:restartNumberingAfterBreak="0">
+  <w:abstractNum w:abstractNumId="15" w15:restartNumberingAfterBreak="0">
     <w:nsid w:val="6F8B6709"/>
     <w:multiLevelType w:val="hybridMultilevel"/>
     <w:tmpl w:val="67D4AA02"/>
@@ -3838,7 +4131,7 @@
       </w:rPr>
     </w:lvl>
   </w:abstractNum>
-  <w:abstractNum w:abstractNumId="15" w15:restartNumberingAfterBreak="0">
+  <w:abstractNum w:abstractNumId="16" w15:restartNumberingAfterBreak="0">
     <w:nsid w:val="7C5D3CE0"/>
     <w:multiLevelType w:val="hybridMultilevel"/>
     <w:tmpl w:val="3FEEE758"/>
@@ -3925,52 +4218,55 @@
     </w:lvl>
   </w:abstractNum>
   <w:num w:numId="1" w16cid:durableId="1057706741">
-    <w:abstractNumId w:val="15"/>
+    <w:abstractNumId w:val="16"/>
   </w:num>
   <w:num w:numId="2" w16cid:durableId="1290361034">
-    <w:abstractNumId w:val="8"/>
+    <w:abstractNumId w:val="9"/>
   </w:num>
   <w:num w:numId="3" w16cid:durableId="1446733586">
-    <w:abstractNumId w:val="5"/>
+    <w:abstractNumId w:val="6"/>
   </w:num>
   <w:num w:numId="4" w16cid:durableId="1296327044">
     <w:abstractNumId w:val="2"/>
   </w:num>
   <w:num w:numId="5" w16cid:durableId="754211657">
+    <w:abstractNumId w:val="5"/>
+  </w:num>
+  <w:num w:numId="6" w16cid:durableId="294650710">
     <w:abstractNumId w:val="4"/>
   </w:num>
-  <w:num w:numId="6" w16cid:durableId="294650710">
-    <w:abstractNumId w:val="3"/>
-  </w:num>
   <w:num w:numId="7" w16cid:durableId="1145002333">
-    <w:abstractNumId w:val="6"/>
+    <w:abstractNumId w:val="7"/>
   </w:num>
   <w:num w:numId="8" w16cid:durableId="525800505">
-    <w:abstractNumId w:val="13"/>
+    <w:abstractNumId w:val="14"/>
   </w:num>
   <w:num w:numId="9" w16cid:durableId="1002467520">
-    <w:abstractNumId w:val="10"/>
+    <w:abstractNumId w:val="11"/>
   </w:num>
   <w:num w:numId="10" w16cid:durableId="2013144431">
-    <w:abstractNumId w:val="7"/>
+    <w:abstractNumId w:val="8"/>
   </w:num>
   <w:num w:numId="11" w16cid:durableId="1522088795">
-    <w:abstractNumId w:val="9"/>
+    <w:abstractNumId w:val="10"/>
   </w:num>
   <w:num w:numId="12" w16cid:durableId="1780757563">
     <w:abstractNumId w:val="1"/>
   </w:num>
   <w:num w:numId="13" w16cid:durableId="1821186969">
-    <w:abstractNumId w:val="14"/>
+    <w:abstractNumId w:val="15"/>
   </w:num>
   <w:num w:numId="14" w16cid:durableId="1730957082">
-    <w:abstractNumId w:val="11"/>
+    <w:abstractNumId w:val="12"/>
   </w:num>
   <w:num w:numId="15" w16cid:durableId="981814389">
-    <w:abstractNumId w:val="12"/>
+    <w:abstractNumId w:val="13"/>
   </w:num>
   <w:num w:numId="16" w16cid:durableId="489370443">
     <w:abstractNumId w:val="0"/>
+  </w:num>
+  <w:num w:numId="17" w16cid:durableId="1468621724">
+    <w:abstractNumId w:val="3"/>
   </w:num>
 </w:numbering>
 </file>

</xml_diff>